<commit_message>
12/09/2024 Add Block3 and Block1
</commit_message>
<xml_diff>
--- a/Cours BTS SIO 1er Année/CGE/A.MOREAUX.docx
+++ b/Cours BTS SIO 1er Année/CGE/A.MOREAUX.docx
@@ -1137,10 +1137,12 @@
         <w:t xml:space="preserve">Popularité de la C.G = Jeux </w:t>
       </w:r>
       <w:proofErr w:type="spellStart"/>
+      <w:proofErr w:type="gramStart"/>
       <w:r>
         <w:t>TV,etc</w:t>
       </w:r>
       <w:proofErr w:type="spellEnd"/>
+      <w:proofErr w:type="gramEnd"/>
     </w:p>
     <w:p>
       <w:pPr>
@@ -1227,7 +1229,13 @@
         <w:ind w:left="360"/>
       </w:pPr>
       <w:r>
-        <w:t xml:space="preserve">Doc 8 : </w:t>
+        <w:t>Doc</w:t>
+      </w:r>
+      <w:r>
+        <w:t xml:space="preserve"> 9 : Les 4 pubs</w:t>
+      </w:r>
+      <w:r>
+        <w:t xml:space="preserve"> </w:t>
       </w:r>
     </w:p>
     <w:p>
@@ -4406,6 +4414,21 @@
 </file>
 
 <file path=customXml/item1.xml><?xml version="1.0" encoding="utf-8"?>
+<p:properties xmlns:p="http://schemas.microsoft.com/office/2006/metadata/properties" xmlns:xsi="http://www.w3.org/2001/XMLSchema-instance" xmlns:pc="http://schemas.microsoft.com/office/infopath/2007/PartnerControls">
+  <documentManagement/>
+</p:properties>
+</file>
+
+<file path=customXml/item2.xml><?xml version="1.0" encoding="utf-8"?>
+<?mso-contentType ?>
+<FormTemplates xmlns="http://schemas.microsoft.com/sharepoint/v3/contenttype/forms">
+  <Display>DocumentLibraryForm</Display>
+  <Edit>DocumentLibraryForm</Edit>
+  <New>DocumentLibraryForm</New>
+</FormTemplates>
+</file>
+
+<file path=customXml/item3.xml><?xml version="1.0" encoding="utf-8"?>
 <ct:contentTypeSchema xmlns:ct="http://schemas.microsoft.com/office/2006/metadata/contentType" xmlns:ma="http://schemas.microsoft.com/office/2006/metadata/properties/metaAttributes" ct:_="" ma:_="" ma:contentTypeName="Document" ma:contentTypeID="0x0101004207974555EC4E4999D6F44BB87D19DA" ma:contentTypeVersion="5" ma:contentTypeDescription="Crée un document." ma:contentTypeScope="" ma:versionID="548efbad6fe996e4ee018dc4ce8b3569">
   <xsd:schema xmlns:xsd="http://www.w3.org/2001/XMLSchema" xmlns:xs="http://www.w3.org/2001/XMLSchema" xmlns:p="http://schemas.microsoft.com/office/2006/metadata/properties" xmlns:ns3="7642585e-dd78-4461-8480-8ce89847995e" targetNamespace="http://schemas.microsoft.com/office/2006/metadata/properties" ma:root="true" ma:fieldsID="dc10f698e061dee24b810a5367163a86" ns3:_="">
     <xsd:import namespace="7642585e-dd78-4461-8480-8ce89847995e"/>
@@ -4555,22 +4578,24 @@
 </ct:contentTypeSchema>
 </file>
 
-<file path=customXml/item2.xml><?xml version="1.0" encoding="utf-8"?>
-<?mso-contentType ?>
-<FormTemplates xmlns="http://schemas.microsoft.com/sharepoint/v3/contenttype/forms">
-  <Display>DocumentLibraryForm</Display>
-  <Edit>DocumentLibraryForm</Edit>
-  <New>DocumentLibraryForm</New>
-</FormTemplates>
+<file path=customXml/itemProps1.xml><?xml version="1.0" encoding="utf-8"?>
+<ds:datastoreItem xmlns:ds="http://schemas.openxmlformats.org/officeDocument/2006/customXml" ds:itemID="{29F42F70-A56D-4D90-9EE5-168878F104F2}">
+  <ds:schemaRefs>
+    <ds:schemaRef ds:uri="http://schemas.microsoft.com/office/2006/metadata/properties"/>
+    <ds:schemaRef ds:uri="http://schemas.microsoft.com/office/infopath/2007/PartnerControls"/>
+  </ds:schemaRefs>
+</ds:datastoreItem>
 </file>
 
-<file path=customXml/item3.xml><?xml version="1.0" encoding="utf-8"?>
-<p:properties xmlns:p="http://schemas.microsoft.com/office/2006/metadata/properties" xmlns:xsi="http://www.w3.org/2001/XMLSchema-instance" xmlns:pc="http://schemas.microsoft.com/office/infopath/2007/PartnerControls">
-  <documentManagement/>
-</p:properties>
+<file path=customXml/itemProps2.xml><?xml version="1.0" encoding="utf-8"?>
+<ds:datastoreItem xmlns:ds="http://schemas.openxmlformats.org/officeDocument/2006/customXml" ds:itemID="{5A5D3377-52B6-4741-B667-4BD5B4373C0D}">
+  <ds:schemaRefs>
+    <ds:schemaRef ds:uri="http://schemas.microsoft.com/sharepoint/v3/contenttype/forms"/>
+  </ds:schemaRefs>
+</ds:datastoreItem>
 </file>
 
-<file path=customXml/itemProps1.xml><?xml version="1.0" encoding="utf-8"?>
+<file path=customXml/itemProps3.xml><?xml version="1.0" encoding="utf-8"?>
 <ds:datastoreItem xmlns:ds="http://schemas.openxmlformats.org/officeDocument/2006/customXml" ds:itemID="{B6BA93C2-B435-4523-8580-15F6967D01A0}">
   <ds:schemaRefs>
     <ds:schemaRef ds:uri="http://schemas.microsoft.com/office/2006/metadata/contentType"/>
@@ -4586,28 +4611,4 @@
     <ds:schemaRef ds:uri="http://schemas.microsoft.com/internal/obd"/>
   </ds:schemaRefs>
 </ds:datastoreItem>
-</file>
-
-<file path=customXml/itemProps2.xml><?xml version="1.0" encoding="utf-8"?>
-<ds:datastoreItem xmlns:ds="http://schemas.openxmlformats.org/officeDocument/2006/customXml" ds:itemID="{5A5D3377-52B6-4741-B667-4BD5B4373C0D}">
-  <ds:schemaRefs>
-    <ds:schemaRef ds:uri="http://schemas.microsoft.com/sharepoint/v3/contenttype/forms"/>
-  </ds:schemaRefs>
-</ds:datastoreItem>
-</file>
-
-<file path=customXml/itemProps3.xml><?xml version="1.0" encoding="utf-8"?>
-<ds:datastoreItem xmlns:ds="http://schemas.openxmlformats.org/officeDocument/2006/customXml" ds:itemID="{29F42F70-A56D-4D90-9EE5-168878F104F2}">
-  <ds:schemaRefs>
-    <ds:schemaRef ds:uri="http://schemas.microsoft.com/office/2006/metadata/properties"/>
-    <ds:schemaRef ds:uri="http://purl.org/dc/terms/"/>
-    <ds:schemaRef ds:uri="7642585e-dd78-4461-8480-8ce89847995e"/>
-    <ds:schemaRef ds:uri="http://schemas.openxmlformats.org/package/2006/metadata/core-properties"/>
-    <ds:schemaRef ds:uri="http://purl.org/dc/elements/1.1/"/>
-    <ds:schemaRef ds:uri="http://purl.org/dc/dcmitype/"/>
-    <ds:schemaRef ds:uri="http://schemas.microsoft.com/office/2006/documentManagement/types"/>
-    <ds:schemaRef ds:uri="http://www.w3.org/XML/1998/namespace"/>
-    <ds:schemaRef ds:uri="http://schemas.microsoft.com/office/infopath/2007/PartnerControls"/>
-  </ds:schemaRefs>
-</ds:datastoreItem>
 </file>
</xml_diff>